<commit_message>
Add ESL4.2inch three color picture format description
</commit_message>
<xml_diff>
--- a/EnglishVersion/2.1ThreeColorESLimageFormat/2.1ThreeColorESLImageFormat.docx
+++ b/EnglishVersion/2.1ThreeColorESLimageFormat/2.1ThreeColorESLImageFormat.docx
@@ -2650,9 +2650,6 @@
         <w:pStyle w:val="a0"/>
         <w:spacing w:before="93" w:after="93"/>
         <w:ind w:firstLineChars="100" w:firstLine="210"/>
-        <w:rPr>
-          <w:rFonts w:hint="eastAsia"/>
-        </w:rPr>
       </w:pPr>
       <w:r>
         <w:t xml:space="preserve">2) The bottom right column shows 1 </w:t>
@@ -2687,6 +2684,9 @@
         <w:ind w:firstLineChars="100" w:firstLine="210"/>
       </w:pPr>
       <w:r>
+        <w:rPr>
+          <w:lang w:bidi="ar-SA"/>
+        </w:rPr>
         <w:drawing>
           <wp:inline distT="0" distB="0" distL="0" distR="0" wp14:anchorId="798A004D" wp14:editId="6C02D4A1">
             <wp:extent cx="5274310" cy="984660"/>
@@ -2834,9 +2834,6 @@
         <w:pStyle w:val="a0"/>
         <w:spacing w:before="93" w:after="93"/>
         <w:ind w:firstLine="420"/>
-        <w:rPr>
-          <w:rFonts w:hint="eastAsia"/>
-        </w:rPr>
       </w:pPr>
       <w:r>
         <w:t xml:space="preserve">2) </w:t>
@@ -2877,6 +2874,9 @@
         </w:r>
         <w:r>
           <w:t>.</w:t>
+        </w:r>
+        <w:r>
+          <w:t>‬</w:t>
         </w:r>
         <w:r>
           <w:t>‬</w:t>
@@ -2953,6 +2953,9 @@
         <w:r>
           <w:t>‬</w:t>
         </w:r>
+        <w:r>
+          <w:t>‬</w:t>
+        </w:r>
       </w:bdo>
     </w:p>
     <w:p>
@@ -2971,12 +2974,55 @@
     </w:p>
     <w:p>
       <w:pPr>
+        <w:pStyle w:val="1"/>
+      </w:pPr>
+      <w:r>
+        <w:rPr>
+          <w:rFonts w:hint="eastAsia"/>
+        </w:rPr>
+        <w:t>S</w:t>
+      </w:r>
+      <w:r>
+        <w:t>upplement</w:t>
+      </w:r>
+      <w:bookmarkStart w:id="4" w:name="_GoBack"/>
+      <w:bookmarkEnd w:id="4"/>
+    </w:p>
+    <w:p>
+      <w:pPr>
         <w:pStyle w:val="a0"/>
         <w:spacing w:before="93" w:after="93"/>
         <w:ind w:firstLineChars="0" w:firstLine="0"/>
       </w:pPr>
       <w:r>
-        <w:t>supplement:</w:t>
+        <w:t xml:space="preserve">1. </w:t>
+      </w:r>
+      <w:r>
+        <w:rPr>
+          <w:rFonts w:hint="eastAsia"/>
+        </w:rPr>
+        <w:t>We also attach</w:t>
+      </w:r>
+      <w:r>
+        <w:t xml:space="preserve"> a file "example.bmp" file in the attachment directory, and </w:t>
+      </w:r>
+      <w:r>
+        <w:rPr>
+          <w:rFonts w:hint="eastAsia"/>
+        </w:rPr>
+        <w:t xml:space="preserve">we also provide the </w:t>
+      </w:r>
+      <w:r>
+        <w:t xml:space="preserve"> mqtt message</w:t>
+      </w:r>
+      <w:r>
+        <w:rPr>
+          <w:rFonts w:hint="eastAsia"/>
+        </w:rPr>
+        <w:t xml:space="preserve"> that include </w:t>
+      </w:r>
+      <w:r>
+        <w:t>image content (example.bin.json).</w:t>
       </w:r>
     </w:p>
     <w:p>
@@ -2986,43 +3032,9 @@
         <w:ind w:firstLineChars="0" w:firstLine="0"/>
       </w:pPr>
       <w:r>
-        <w:t xml:space="preserve">1. </w:t>
-      </w:r>
-      <w:r>
-        <w:rPr>
-          <w:rFonts w:hint="eastAsia"/>
-        </w:rPr>
-        <w:t>We also attach</w:t>
-      </w:r>
-      <w:r>
-        <w:t xml:space="preserve"> a file "example.bmp" file in the attachment directory, and </w:t>
-      </w:r>
-      <w:r>
-        <w:rPr>
-          <w:rFonts w:hint="eastAsia"/>
-        </w:rPr>
-        <w:t xml:space="preserve">we also provide the </w:t>
-      </w:r>
-      <w:r>
-        <w:t xml:space="preserve"> mqtt message</w:t>
-      </w:r>
-      <w:r>
-        <w:rPr>
-          <w:rFonts w:hint="eastAsia"/>
-        </w:rPr>
-        <w:t xml:space="preserve"> that include </w:t>
-      </w:r>
-      <w:r>
-        <w:t>image content (example.bin.json).</w:t>
-      </w:r>
-    </w:p>
-    <w:p>
-      <w:pPr>
-        <w:pStyle w:val="a0"/>
-        <w:spacing w:before="93" w:after="93"/>
-        <w:ind w:firstLineChars="0" w:firstLine="0"/>
-      </w:pPr>
-      <w:r>
+        <w:rPr>
+          <w:lang w:bidi="ar-SA"/>
+        </w:rPr>
         <w:drawing>
           <wp:inline distT="0" distB="0" distL="0" distR="0" wp14:anchorId="3F523A21" wp14:editId="47C218B4">
             <wp:extent cx="5274310" cy="1340554"/>
@@ -3059,8 +3071,6 @@
           </wp:inline>
         </w:drawing>
       </w:r>
-      <w:bookmarkStart w:id="4" w:name="_GoBack"/>
-      <w:bookmarkEnd w:id="4"/>
     </w:p>
     <w:p>
       <w:pPr>
@@ -3071,6 +3081,70 @@
     </w:p>
     <w:bookmarkEnd w:id="1"/>
     <w:bookmarkEnd w:id="2"/>
+    <w:p>
+      <w:pPr>
+        <w:pStyle w:val="a0"/>
+        <w:spacing w:before="93" w:after="93"/>
+        <w:ind w:firstLineChars="0" w:firstLine="0"/>
+      </w:pPr>
+      <w:r>
+        <w:t>2. We also attach a file “example.</w:t>
+      </w:r>
+      <w:r>
+        <w:rPr>
+          <w:rFonts w:hint="eastAsia"/>
+        </w:rPr>
+        <w:t>bmpz</w:t>
+      </w:r>
+      <w:r>
+        <w:t xml:space="preserve">.json” in the same directory. This file was compression encoding. You can see that the file size is very small. </w:t>
+      </w:r>
+      <w:r>
+        <w:rPr>
+          <w:color w:val="FF0000"/>
+          <w:highlight w:val="yellow"/>
+        </w:rPr>
+        <w:t xml:space="preserve">We recommend using compressing encoding json message for </w:t>
+      </w:r>
+      <w:r>
+        <w:rPr>
+          <w:rFonts w:hint="eastAsia"/>
+          <w:color w:val="FF0000"/>
+          <w:highlight w:val="yellow"/>
+        </w:rPr>
+        <w:t>2.</w:t>
+      </w:r>
+      <w:r>
+        <w:rPr>
+          <w:rFonts w:hint="eastAsia"/>
+          <w:color w:val="FF0000"/>
+          <w:highlight w:val="yellow"/>
+        </w:rPr>
+        <w:t>1</w:t>
+      </w:r>
+      <w:r>
+        <w:rPr>
+          <w:color w:val="FF0000"/>
+          <w:highlight w:val="yellow"/>
+        </w:rPr>
+        <w:t xml:space="preserve">inch </w:t>
+      </w:r>
+      <w:r>
+        <w:rPr>
+          <w:rFonts w:hint="eastAsia"/>
+          <w:color w:val="FF0000"/>
+          <w:highlight w:val="yellow"/>
+        </w:rPr>
+        <w:t xml:space="preserve">three color </w:t>
+      </w:r>
+      <w:r>
+        <w:rPr>
+          <w:color w:val="FF0000"/>
+          <w:highlight w:val="yellow"/>
+        </w:rPr>
+        <w:t>ESL when sending picture to ESL.</w:t>
+      </w:r>
+    </w:p>
     <w:p>
       <w:pPr>
         <w:pStyle w:val="a0"/>
@@ -3160,7 +3234,7 @@
         <w:noProof/>
         <w:lang w:val="zh-CN"/>
       </w:rPr>
-      <w:t>1</w:t>
+      <w:t>4</w:t>
     </w:r>
     <w:r>
       <w:rPr>
@@ -4742,6 +4816,36 @@
   </w:num>
   <w:num w:numId="14">
     <w:abstractNumId w:val="2"/>
+  </w:num>
+  <w:num w:numId="15">
+    <w:abstractNumId w:val="10"/>
+    <w:lvlOverride w:ilvl="0">
+      <w:startOverride w:val="1"/>
+    </w:lvlOverride>
+    <w:lvlOverride w:ilvl="1">
+      <w:startOverride w:val="1"/>
+    </w:lvlOverride>
+    <w:lvlOverride w:ilvl="2">
+      <w:startOverride w:val="1"/>
+    </w:lvlOverride>
+    <w:lvlOverride w:ilvl="3">
+      <w:startOverride w:val="1"/>
+    </w:lvlOverride>
+    <w:lvlOverride w:ilvl="4">
+      <w:startOverride w:val="1"/>
+    </w:lvlOverride>
+    <w:lvlOverride w:ilvl="5">
+      <w:startOverride w:val="1"/>
+    </w:lvlOverride>
+    <w:lvlOverride w:ilvl="6">
+      <w:startOverride w:val="1"/>
+    </w:lvlOverride>
+    <w:lvlOverride w:ilvl="7">
+      <w:startOverride w:val="1"/>
+    </w:lvlOverride>
+    <w:lvlOverride w:ilvl="8">
+      <w:startOverride w:val="1"/>
+    </w:lvlOverride>
   </w:num>
   <w:numIdMacAtCleanup w:val="12"/>
 </w:numbering>
@@ -6671,7 +6775,7 @@
 </file>
 
 <file path=customXml/itemProps1.xml><?xml version="1.0" encoding="utf-8"?>
-<ds:datastoreItem xmlns:ds="http://schemas.openxmlformats.org/officeDocument/2006/customXml" ds:itemID="{D453807D-91F6-411C-9829-676A86422121}">
+<ds:datastoreItem xmlns:ds="http://schemas.openxmlformats.org/officeDocument/2006/customXml" ds:itemID="{48063DB4-545D-4E1A-9E62-F986F0F6F47E}">
   <ds:schemaRefs>
     <ds:schemaRef ds:uri="http://schemas.openxmlformats.org/officeDocument/2006/bibliography"/>
   </ds:schemaRefs>

</xml_diff>

<commit_message>
update picture format and example for 2.1/4.2inch ESL
</commit_message>
<xml_diff>
--- a/EnglishVersion/2.1ThreeColorESLimageFormat/2.1ThreeColorESLImageFormat.docx
+++ b/EnglishVersion/2.1ThreeColorESLimageFormat/2.1ThreeColorESLImageFormat.docx
@@ -1565,7 +1565,7 @@
         </w:rPr>
         <w:fldChar w:fldCharType="separate"/>
       </w:r>
-      <w:hyperlink w:anchor="_Toc523664026" w:history="1">
+      <w:hyperlink w:anchor="_Toc530931222" w:history="1">
         <w:r>
           <w:rPr>
             <w:rStyle w:val="a4"/>
@@ -1592,7 +1592,7 @@
             <w:noProof/>
             <w:webHidden/>
           </w:rPr>
-          <w:instrText xml:space="preserve"> PAGEREF _Toc523664026 \h </w:instrText>
+          <w:instrText xml:space="preserve"> PAGEREF _Toc530931222 \h </w:instrText>
         </w:r>
         <w:r>
           <w:rPr>
@@ -1638,7 +1638,7 @@
           <w:lang w:eastAsia="zh-CN" w:bidi="ar-SA"/>
         </w:rPr>
       </w:pPr>
-      <w:hyperlink w:anchor="_Toc523664027" w:history="1">
+      <w:hyperlink w:anchor="_Toc530931223" w:history="1">
         <w:r>
           <w:rPr>
             <w:rStyle w:val="a4"/>
@@ -1665,7 +1665,7 @@
             <w:noProof/>
             <w:webHidden/>
           </w:rPr>
-          <w:instrText xml:space="preserve"> PAGEREF _Toc523664027 \h </w:instrText>
+          <w:instrText xml:space="preserve"> PAGEREF _Toc530931223 \h </w:instrText>
         </w:r>
         <w:r>
           <w:rPr>
@@ -1698,6 +1698,79 @@
     </w:p>
     <w:p>
       <w:pPr>
+        <w:pStyle w:val="10"/>
+        <w:tabs>
+          <w:tab w:val="right" w:leader="dot" w:pos="8296"/>
+        </w:tabs>
+        <w:rPr>
+          <w:rFonts w:asciiTheme="minorHAnsi" w:eastAsiaTheme="minorEastAsia" w:hAnsiTheme="minorHAnsi" w:cstheme="minorBidi"/>
+          <w:bCs w:val="0"/>
+          <w:noProof/>
+          <w:kern w:val="2"/>
+          <w:szCs w:val="22"/>
+          <w:lang w:eastAsia="zh-CN" w:bidi="ar-SA"/>
+        </w:rPr>
+      </w:pPr>
+      <w:hyperlink w:anchor="_Toc530931224" w:history="1">
+        <w:r>
+          <w:rPr>
+            <w:rStyle w:val="a4"/>
+            <w:noProof/>
+          </w:rPr>
+          <w:t>3. Appendix</w:t>
+        </w:r>
+        <w:r>
+          <w:rPr>
+            <w:noProof/>
+            <w:webHidden/>
+          </w:rPr>
+          <w:tab/>
+        </w:r>
+        <w:r>
+          <w:rPr>
+            <w:noProof/>
+            <w:webHidden/>
+          </w:rPr>
+          <w:fldChar w:fldCharType="begin"/>
+        </w:r>
+        <w:r>
+          <w:rPr>
+            <w:noProof/>
+            <w:webHidden/>
+          </w:rPr>
+          <w:instrText xml:space="preserve"> PAGEREF _Toc530931224 \h </w:instrText>
+        </w:r>
+        <w:r>
+          <w:rPr>
+            <w:noProof/>
+            <w:webHidden/>
+          </w:rPr>
+        </w:r>
+        <w:r>
+          <w:rPr>
+            <w:noProof/>
+            <w:webHidden/>
+          </w:rPr>
+          <w:fldChar w:fldCharType="separate"/>
+        </w:r>
+        <w:r>
+          <w:rPr>
+            <w:noProof/>
+            <w:webHidden/>
+          </w:rPr>
+          <w:t>4</w:t>
+        </w:r>
+        <w:r>
+          <w:rPr>
+            <w:noProof/>
+            <w:webHidden/>
+          </w:rPr>
+          <w:fldChar w:fldCharType="end"/>
+        </w:r>
+      </w:hyperlink>
+    </w:p>
+    <w:p>
+      <w:pPr>
         <w:spacing w:line="360" w:lineRule="auto"/>
         <w:rPr>
           <w:kern w:val="0"/>
@@ -1732,9 +1805,9 @@
       <w:pPr>
         <w:pStyle w:val="1"/>
       </w:pPr>
-      <w:bookmarkStart w:id="0" w:name="_Toc523664026"/>
-      <w:bookmarkStart w:id="1" w:name="_Toc450098940"/>
-      <w:bookmarkStart w:id="2" w:name="_Toc448738433"/>
+      <w:bookmarkStart w:id="0" w:name="_Toc450098940"/>
+      <w:bookmarkStart w:id="1" w:name="_Toc448738433"/>
+      <w:bookmarkStart w:id="2" w:name="_Toc530931222"/>
       <w:r>
         <w:rPr>
           <w:rFonts w:hint="eastAsia"/>
@@ -1742,7 +1815,7 @@
         <w:lastRenderedPageBreak/>
         <w:t>Purpose</w:t>
       </w:r>
-      <w:bookmarkEnd w:id="0"/>
+      <w:bookmarkEnd w:id="2"/>
     </w:p>
     <w:p>
       <w:pPr>
@@ -1767,7 +1840,7 @@
       <w:pPr>
         <w:pStyle w:val="1"/>
       </w:pPr>
-      <w:bookmarkStart w:id="3" w:name="_Toc523664027"/>
+      <w:bookmarkStart w:id="3" w:name="_Toc530931223"/>
       <w:r>
         <w:rPr>
           <w:rFonts w:hint="eastAsia"/>
@@ -2630,6 +2703,9 @@
         <w:pStyle w:val="a0"/>
         <w:spacing w:before="93" w:after="93"/>
         <w:ind w:firstLineChars="100" w:firstLine="210"/>
+        <w:rPr>
+          <w:rFonts w:hint="eastAsia"/>
+        </w:rPr>
       </w:pPr>
       <w:r>
         <w:t>Example 1: Need to do the following display</w:t>
@@ -2642,56 +2718,11 @@
         <w:ind w:firstLineChars="100" w:firstLine="210"/>
       </w:pPr>
       <w:r>
-        <w:t>1) The top rightmost column (upper right corner) shows 3 black dots;</w:t>
-      </w:r>
-    </w:p>
-    <w:p>
-      <w:pPr>
-        <w:pStyle w:val="a0"/>
-        <w:spacing w:before="93" w:after="93"/>
-        <w:ind w:firstLineChars="100" w:firstLine="210"/>
-      </w:pPr>
-      <w:r>
-        <w:t xml:space="preserve">2) The bottom right column shows 1 </w:t>
-      </w:r>
-      <w:r>
-        <w:rPr>
-          <w:rFonts w:hint="eastAsia"/>
-        </w:rPr>
-        <w:t>red</w:t>
-      </w:r>
-      <w:r>
-        <w:t xml:space="preserve"> dot (lower right corner);</w:t>
-      </w:r>
-    </w:p>
-    <w:p>
-      <w:pPr>
-        <w:pStyle w:val="a0"/>
-        <w:spacing w:before="93" w:after="93"/>
-        <w:ind w:firstLineChars="100" w:firstLine="210"/>
-      </w:pPr>
-      <w:r>
-        <w:rPr>
-          <w:rFonts w:hint="eastAsia"/>
-        </w:rPr>
-        <w:t>3) The top right second column show 1 red dot;</w:t>
-      </w:r>
-    </w:p>
-    <w:p>
-      <w:pPr>
-        <w:pStyle w:val="a0"/>
-        <w:spacing w:before="93" w:after="93"/>
-        <w:ind w:firstLineChars="100" w:firstLine="210"/>
-      </w:pPr>
-      <w:r>
-        <w:rPr>
-          <w:lang w:bidi="ar-SA"/>
-        </w:rPr>
         <w:drawing>
-          <wp:inline distT="0" distB="0" distL="0" distR="0" wp14:anchorId="798A004D" wp14:editId="6C02D4A1">
-            <wp:extent cx="5274310" cy="984660"/>
-            <wp:effectExtent l="0" t="0" r="2540" b="6350"/>
-            <wp:docPr id="1" name="图片 1"/>
+          <wp:inline distT="0" distB="0" distL="0" distR="0" wp14:anchorId="2EF05BED" wp14:editId="56036B83">
+            <wp:extent cx="2232853" cy="1219306"/>
+            <wp:effectExtent l="0" t="0" r="0" b="0"/>
+            <wp:docPr id="3" name="图片 3"/>
             <wp:cNvGraphicFramePr>
               <a:graphicFrameLocks xmlns:a="http://schemas.openxmlformats.org/drawingml/2006/main" noChangeAspect="1"/>
             </wp:cNvGraphicFramePr>
@@ -2711,6 +2742,109 @@
                   <pic:spPr>
                     <a:xfrm>
                       <a:off x="0" y="0"/>
+                      <a:ext cx="2232853" cy="1219306"/>
+                    </a:xfrm>
+                    <a:prstGeom prst="rect">
+                      <a:avLst/>
+                    </a:prstGeom>
+                  </pic:spPr>
+                </pic:pic>
+              </a:graphicData>
+            </a:graphic>
+          </wp:inline>
+        </w:drawing>
+      </w:r>
+    </w:p>
+    <w:p>
+      <w:pPr>
+        <w:pStyle w:val="a0"/>
+        <w:spacing w:before="93" w:after="93"/>
+        <w:ind w:firstLineChars="100" w:firstLine="210"/>
+      </w:pPr>
+      <w:r>
+        <w:t>1) The top rightmost column (upper right corner) shows 3 black dots;</w:t>
+      </w:r>
+    </w:p>
+    <w:p>
+      <w:pPr>
+        <w:pStyle w:val="a0"/>
+        <w:spacing w:before="93" w:after="93"/>
+        <w:ind w:firstLineChars="100" w:firstLine="210"/>
+      </w:pPr>
+      <w:r>
+        <w:t xml:space="preserve">2) The bottom right column shows 1 </w:t>
+      </w:r>
+      <w:r>
+        <w:rPr>
+          <w:rFonts w:hint="eastAsia"/>
+        </w:rPr>
+        <w:t>red</w:t>
+      </w:r>
+      <w:r>
+        <w:t xml:space="preserve"> dot (lower right corner);</w:t>
+      </w:r>
+    </w:p>
+    <w:p>
+      <w:pPr>
+        <w:pStyle w:val="a0"/>
+        <w:spacing w:before="93" w:after="93"/>
+        <w:ind w:firstLineChars="100" w:firstLine="210"/>
+        <w:rPr>
+          <w:rFonts w:hint="eastAsia"/>
+        </w:rPr>
+      </w:pPr>
+      <w:r>
+        <w:rPr>
+          <w:rFonts w:hint="eastAsia"/>
+        </w:rPr>
+        <w:t>3) The top right second column show 1 red dot;</w:t>
+      </w:r>
+    </w:p>
+    <w:p>
+      <w:pPr>
+        <w:pStyle w:val="a0"/>
+        <w:spacing w:before="93" w:after="93"/>
+        <w:ind w:firstLineChars="100" w:firstLine="210"/>
+      </w:pPr>
+      <w:r>
+        <w:t>The corresponding code is as follows:</w:t>
+      </w:r>
+    </w:p>
+    <w:p>
+      <w:pPr>
+        <w:pStyle w:val="a0"/>
+        <w:spacing w:before="93" w:after="93"/>
+        <w:ind w:firstLineChars="100" w:firstLine="210"/>
+      </w:pPr>
+      <w:r>
+        <w:rPr>
+          <w:lang w:bidi="ar-SA"/>
+        </w:rPr>
+        <w:lastRenderedPageBreak/>
+        <w:drawing>
+          <wp:inline distT="0" distB="0" distL="0" distR="0" wp14:anchorId="798A004D" wp14:editId="6C02D4A1">
+            <wp:extent cx="5274310" cy="984660"/>
+            <wp:effectExtent l="0" t="0" r="2540" b="6350"/>
+            <wp:docPr id="1" name="图片 1"/>
+            <wp:cNvGraphicFramePr>
+              <a:graphicFrameLocks xmlns:a="http://schemas.openxmlformats.org/drawingml/2006/main" noChangeAspect="1"/>
+            </wp:cNvGraphicFramePr>
+            <a:graphic xmlns:a="http://schemas.openxmlformats.org/drawingml/2006/main">
+              <a:graphicData uri="http://schemas.openxmlformats.org/drawingml/2006/picture">
+                <pic:pic xmlns:pic="http://schemas.openxmlformats.org/drawingml/2006/picture">
+                  <pic:nvPicPr>
+                    <pic:cNvPr id="0" name=""/>
+                    <pic:cNvPicPr/>
+                  </pic:nvPicPr>
+                  <pic:blipFill>
+                    <a:blip r:embed="rId10"/>
+                    <a:stretch>
+                      <a:fillRect/>
+                    </a:stretch>
+                  </pic:blipFill>
+                  <pic:spPr>
+                    <a:xfrm>
+                      <a:off x="0" y="0"/>
                       <a:ext cx="5274310" cy="984660"/>
                     </a:xfrm>
                     <a:prstGeom prst="rect">
@@ -2729,23 +2863,23 @@
         <w:pStyle w:val="a0"/>
         <w:spacing w:before="93" w:after="93"/>
         <w:ind w:firstLine="420"/>
-      </w:pPr>
-      <w:r>
-        <w:t>The above</w:t>
-      </w:r>
-      <w:r>
         <w:rPr>
           <w:rFonts w:hint="eastAsia"/>
         </w:rPr>
-        <w:t xml:space="preserve"> one</w:t>
-      </w:r>
-      <w:r>
-        <w:t xml:space="preserve"> line shows </w:t>
-      </w:r>
+      </w:pPr>
       <w:r>
         <w:rPr>
           <w:rFonts w:hint="eastAsia"/>
         </w:rPr>
+        <w:t>For 2.1 inch three color ESL, one column need</w:t>
+      </w:r>
+      <w:r>
+        <w:t xml:space="preserve"> </w:t>
+      </w:r>
+      <w:r>
+        <w:rPr>
+          <w:rFonts w:hint="eastAsia"/>
+        </w:rPr>
         <w:t>26</w:t>
       </w:r>
       <w:r>
@@ -2758,16 +2892,13 @@
         <w:t>104</w:t>
       </w:r>
       <w:r>
-        <w:t xml:space="preserve"> pixels), which corresponds to a column of the 2.</w:t>
+        <w:t xml:space="preserve"> pixels)</w:t>
       </w:r>
       <w:r>
         <w:rPr>
           <w:rFonts w:hint="eastAsia"/>
         </w:rPr>
-        <w:t>1</w:t>
-      </w:r>
-      <w:r>
-        <w:t>-inch screen.</w:t>
+        <w:t>.</w:t>
       </w:r>
     </w:p>
     <w:p>
@@ -2777,66 +2908,89 @@
         <w:ind w:firstLine="420"/>
       </w:pPr>
       <w:r>
-        <w:t xml:space="preserve">1) </w:t>
-      </w:r>
-      <w:r>
         <w:rPr>
           <w:rFonts w:hint="eastAsia"/>
         </w:rPr>
-        <w:t>01</w:t>
-      </w:r>
-      <w:r>
-        <w:t>: Corresponding binary digit: 000</w:t>
-      </w:r>
-      <w:r>
-        <w:rPr>
-          <w:rFonts w:hint="eastAsia"/>
-        </w:rPr>
-        <w:t>0</w:t>
-      </w:r>
-      <w:r>
-        <w:t xml:space="preserve"> </w:t>
-      </w:r>
-      <w:r>
-        <w:rPr>
-          <w:rFonts w:hint="eastAsia"/>
-        </w:rPr>
-        <w:t>000</w:t>
-      </w:r>
-      <w:r>
-        <w:t>1, that is, the first 3 pixels are 00</w:t>
-      </w:r>
-      <w:r>
-        <w:rPr>
-          <w:rFonts w:hint="eastAsia"/>
-        </w:rPr>
-        <w:t>,</w:t>
-      </w:r>
-      <w:r>
-        <w:t>0</w:t>
-      </w:r>
-      <w:r>
-        <w:rPr>
-          <w:rFonts w:hint="eastAsia"/>
-        </w:rPr>
-        <w:t>0,00</w:t>
-      </w:r>
-      <w:r>
-        <w:t xml:space="preserve">, which is </w:t>
-      </w:r>
-      <w:r>
-        <w:lastRenderedPageBreak/>
-        <w:t>black.</w:t>
+        <w:t>First column:</w:t>
       </w:r>
     </w:p>
     <w:p>
       <w:pPr>
         <w:pStyle w:val="a0"/>
+        <w:numPr>
+          <w:ilvl w:val="0"/>
+          <w:numId w:val="16"/>
+        </w:numPr>
         <w:spacing w:before="93" w:after="93"/>
-        <w:ind w:firstLine="420"/>
-      </w:pPr>
-      <w:r>
-        <w:t xml:space="preserve">2) </w:t>
+        <w:ind w:firstLineChars="0"/>
+      </w:pPr>
+      <w:r>
+        <w:rPr>
+          <w:rFonts w:hint="eastAsia"/>
+        </w:rPr>
+        <w:t>The first byte is 0x</w:t>
+      </w:r>
+      <w:r>
+        <w:rPr>
+          <w:rFonts w:hint="eastAsia"/>
+        </w:rPr>
+        <w:t>01</w:t>
+      </w:r>
+      <w:r>
+        <w:t>: Corresponding binary digit: 000</w:t>
+      </w:r>
+      <w:r>
+        <w:rPr>
+          <w:rFonts w:hint="eastAsia"/>
+        </w:rPr>
+        <w:t>0</w:t>
+      </w:r>
+      <w:r>
+        <w:t xml:space="preserve"> </w:t>
+      </w:r>
+      <w:r>
+        <w:rPr>
+          <w:rFonts w:hint="eastAsia"/>
+        </w:rPr>
+        <w:t>000</w:t>
+      </w:r>
+      <w:r>
+        <w:t>1, that is, the first 3 pixels are 00</w:t>
+      </w:r>
+      <w:r>
+        <w:rPr>
+          <w:rFonts w:hint="eastAsia"/>
+        </w:rPr>
+        <w:t>,</w:t>
+      </w:r>
+      <w:r>
+        <w:t>0</w:t>
+      </w:r>
+      <w:r>
+        <w:rPr>
+          <w:rFonts w:hint="eastAsia"/>
+        </w:rPr>
+        <w:t>0,00</w:t>
+      </w:r>
+      <w:r>
+        <w:t>, which is black.</w:t>
+      </w:r>
+    </w:p>
+    <w:p>
+      <w:pPr>
+        <w:pStyle w:val="a0"/>
+        <w:numPr>
+          <w:ilvl w:val="0"/>
+          <w:numId w:val="16"/>
+        </w:numPr>
+        <w:spacing w:before="93" w:after="93"/>
+        <w:ind w:firstLineChars="0"/>
+      </w:pPr>
+      <w:r>
+        <w:rPr>
+          <w:rFonts w:hint="eastAsia"/>
+        </w:rPr>
+        <w:t>The last byte is 0x</w:t>
       </w:r>
       <w:r>
         <w:rPr>
@@ -2884,22 +3038,51 @@
         <w:r>
           <w:t>‬</w:t>
         </w:r>
+        <w:r>
+          <w:t>‬</w:t>
+        </w:r>
+        <w:r>
+          <w:t>‬</w:t>
+        </w:r>
       </w:bdo>
     </w:p>
     <w:p>
       <w:pPr>
         <w:pStyle w:val="a0"/>
         <w:spacing w:before="93" w:after="93"/>
-        <w:ind w:firstLine="420"/>
-      </w:pPr>
-      <w:r>
+        <w:ind w:left="420" w:firstLineChars="0" w:firstLine="0"/>
         <w:rPr>
           <w:rFonts w:hint="eastAsia"/>
         </w:rPr>
-        <w:t>3</w:t>
-      </w:r>
-      <w:r>
-        <w:t xml:space="preserve">) </w:t>
+      </w:pPr>
+      <w:r>
+        <w:rPr>
+          <w:rFonts w:hint="eastAsia"/>
+        </w:rPr>
+        <w:t>Second</w:t>
+      </w:r>
+      <w:r>
+        <w:rPr>
+          <w:rFonts w:hint="eastAsia"/>
+        </w:rPr>
+        <w:t xml:space="preserve"> column:</w:t>
+      </w:r>
+    </w:p>
+    <w:p>
+      <w:pPr>
+        <w:pStyle w:val="a0"/>
+        <w:numPr>
+          <w:ilvl w:val="0"/>
+          <w:numId w:val="18"/>
+        </w:numPr>
+        <w:spacing w:before="93" w:after="93"/>
+        <w:ind w:firstLineChars="0"/>
+      </w:pPr>
+      <w:r>
+        <w:rPr>
+          <w:rFonts w:hint="eastAsia"/>
+        </w:rPr>
+        <w:t>The first byte is 0x</w:t>
       </w:r>
       <w:r>
         <w:rPr>
@@ -2956,6 +3139,12 @@
         <w:r>
           <w:t>‬</w:t>
         </w:r>
+        <w:r>
+          <w:t>‬</w:t>
+        </w:r>
+        <w:r>
+          <w:t>‬</w:t>
+        </w:r>
       </w:bdo>
     </w:p>
     <w:p>
@@ -2976,16 +3165,16 @@
       <w:pPr>
         <w:pStyle w:val="1"/>
       </w:pPr>
+      <w:bookmarkStart w:id="4" w:name="_Toc530931224"/>
       <w:r>
         <w:rPr>
           <w:rFonts w:hint="eastAsia"/>
         </w:rPr>
-        <w:t>S</w:t>
-      </w:r>
-      <w:r>
-        <w:t>upplement</w:t>
-      </w:r>
-      <w:bookmarkStart w:id="4" w:name="_GoBack"/>
+        <w:t>A</w:t>
+      </w:r>
+      <w:r>
+        <w:t>ppendix</w:t>
+      </w:r>
       <w:bookmarkEnd w:id="4"/>
     </w:p>
     <w:p>
@@ -3051,7 +3240,7 @@
                     <pic:cNvPicPr/>
                   </pic:nvPicPr>
                   <pic:blipFill>
-                    <a:blip r:embed="rId10"/>
+                    <a:blip r:embed="rId11"/>
                     <a:stretch>
                       <a:fillRect/>
                     </a:stretch>
@@ -3079,8 +3268,8 @@
         <w:ind w:firstLineChars="0" w:firstLine="0"/>
       </w:pPr>
     </w:p>
+    <w:bookmarkEnd w:id="0"/>
     <w:bookmarkEnd w:id="1"/>
-    <w:bookmarkEnd w:id="2"/>
     <w:p>
       <w:pPr>
         <w:pStyle w:val="a0"/>
@@ -3112,7 +3301,14 @@
           <w:color w:val="FF0000"/>
           <w:highlight w:val="yellow"/>
         </w:rPr>
-        <w:t>2.</w:t>
+        <w:t>2.1</w:t>
+      </w:r>
+      <w:r>
+        <w:rPr>
+          <w:color w:val="FF0000"/>
+          <w:highlight w:val="yellow"/>
+        </w:rPr>
+        <w:t xml:space="preserve">inch </w:t>
       </w:r>
       <w:r>
         <w:rPr>
@@ -3120,30 +3316,17 @@
           <w:color w:val="FF0000"/>
           <w:highlight w:val="yellow"/>
         </w:rPr>
-        <w:t>1</w:t>
+        <w:t xml:space="preserve">three color </w:t>
       </w:r>
       <w:r>
         <w:rPr>
           <w:color w:val="FF0000"/>
           <w:highlight w:val="yellow"/>
         </w:rPr>
-        <w:t xml:space="preserve">inch </w:t>
-      </w:r>
-      <w:r>
-        <w:rPr>
-          <w:rFonts w:hint="eastAsia"/>
-          <w:color w:val="FF0000"/>
-          <w:highlight w:val="yellow"/>
-        </w:rPr>
-        <w:t xml:space="preserve">three color </w:t>
-      </w:r>
-      <w:r>
-        <w:rPr>
-          <w:color w:val="FF0000"/>
-          <w:highlight w:val="yellow"/>
-        </w:rPr>
         <w:t>ESL when sending picture to ESL.</w:t>
       </w:r>
+      <w:bookmarkStart w:id="5" w:name="_GoBack"/>
+      <w:bookmarkEnd w:id="5"/>
     </w:p>
     <w:p>
       <w:pPr>
@@ -3153,8 +3336,8 @@
       </w:pPr>
     </w:p>
     <w:sectPr>
-      <w:headerReference w:type="default" r:id="rId11"/>
-      <w:footerReference w:type="default" r:id="rId12"/>
+      <w:headerReference w:type="default" r:id="rId12"/>
+      <w:footerReference w:type="default" r:id="rId13"/>
       <w:pgSz w:w="11906" w:h="16838"/>
       <w:pgMar w:top="1440" w:right="1800" w:bottom="1440" w:left="1800" w:header="851" w:footer="992" w:gutter="0"/>
       <w:cols w:space="425"/>
@@ -3670,6 +3853,119 @@
     </w:lvl>
   </w:abstractNum>
   <w:abstractNum w:abstractNumId="3">
+    <w:nsid w:val="55084B72"/>
+    <w:multiLevelType w:val="hybridMultilevel"/>
+    <w:tmpl w:val="562E7EE4"/>
+    <w:lvl w:ilvl="0" w:tplc="04090001">
+      <w:start w:val="1"/>
+      <w:numFmt w:val="bullet"/>
+      <w:lvlText w:val=""/>
+      <w:lvlJc w:val="left"/>
+      <w:pPr>
+        <w:ind w:left="840" w:hanging="420"/>
+      </w:pPr>
+      <w:rPr>
+        <w:rFonts w:ascii="Wingdings" w:hAnsi="Wingdings" w:hint="default"/>
+      </w:rPr>
+    </w:lvl>
+    <w:lvl w:ilvl="1" w:tplc="04090003" w:tentative="1">
+      <w:start w:val="1"/>
+      <w:numFmt w:val="bullet"/>
+      <w:lvlText w:val=""/>
+      <w:lvlJc w:val="left"/>
+      <w:pPr>
+        <w:ind w:left="1260" w:hanging="420"/>
+      </w:pPr>
+      <w:rPr>
+        <w:rFonts w:ascii="Wingdings" w:hAnsi="Wingdings" w:hint="default"/>
+      </w:rPr>
+    </w:lvl>
+    <w:lvl w:ilvl="2" w:tplc="04090005" w:tentative="1">
+      <w:start w:val="1"/>
+      <w:numFmt w:val="bullet"/>
+      <w:lvlText w:val=""/>
+      <w:lvlJc w:val="left"/>
+      <w:pPr>
+        <w:ind w:left="1680" w:hanging="420"/>
+      </w:pPr>
+      <w:rPr>
+        <w:rFonts w:ascii="Wingdings" w:hAnsi="Wingdings" w:hint="default"/>
+      </w:rPr>
+    </w:lvl>
+    <w:lvl w:ilvl="3" w:tplc="04090001" w:tentative="1">
+      <w:start w:val="1"/>
+      <w:numFmt w:val="bullet"/>
+      <w:lvlText w:val=""/>
+      <w:lvlJc w:val="left"/>
+      <w:pPr>
+        <w:ind w:left="2100" w:hanging="420"/>
+      </w:pPr>
+      <w:rPr>
+        <w:rFonts w:ascii="Wingdings" w:hAnsi="Wingdings" w:hint="default"/>
+      </w:rPr>
+    </w:lvl>
+    <w:lvl w:ilvl="4" w:tplc="04090003" w:tentative="1">
+      <w:start w:val="1"/>
+      <w:numFmt w:val="bullet"/>
+      <w:lvlText w:val=""/>
+      <w:lvlJc w:val="left"/>
+      <w:pPr>
+        <w:ind w:left="2520" w:hanging="420"/>
+      </w:pPr>
+      <w:rPr>
+        <w:rFonts w:ascii="Wingdings" w:hAnsi="Wingdings" w:hint="default"/>
+      </w:rPr>
+    </w:lvl>
+    <w:lvl w:ilvl="5" w:tplc="04090005" w:tentative="1">
+      <w:start w:val="1"/>
+      <w:numFmt w:val="bullet"/>
+      <w:lvlText w:val=""/>
+      <w:lvlJc w:val="left"/>
+      <w:pPr>
+        <w:ind w:left="2940" w:hanging="420"/>
+      </w:pPr>
+      <w:rPr>
+        <w:rFonts w:ascii="Wingdings" w:hAnsi="Wingdings" w:hint="default"/>
+      </w:rPr>
+    </w:lvl>
+    <w:lvl w:ilvl="6" w:tplc="04090001" w:tentative="1">
+      <w:start w:val="1"/>
+      <w:numFmt w:val="bullet"/>
+      <w:lvlText w:val=""/>
+      <w:lvlJc w:val="left"/>
+      <w:pPr>
+        <w:ind w:left="3360" w:hanging="420"/>
+      </w:pPr>
+      <w:rPr>
+        <w:rFonts w:ascii="Wingdings" w:hAnsi="Wingdings" w:hint="default"/>
+      </w:rPr>
+    </w:lvl>
+    <w:lvl w:ilvl="7" w:tplc="04090003" w:tentative="1">
+      <w:start w:val="1"/>
+      <w:numFmt w:val="bullet"/>
+      <w:lvlText w:val=""/>
+      <w:lvlJc w:val="left"/>
+      <w:pPr>
+        <w:ind w:left="3780" w:hanging="420"/>
+      </w:pPr>
+      <w:rPr>
+        <w:rFonts w:ascii="Wingdings" w:hAnsi="Wingdings" w:hint="default"/>
+      </w:rPr>
+    </w:lvl>
+    <w:lvl w:ilvl="8" w:tplc="04090005" w:tentative="1">
+      <w:start w:val="1"/>
+      <w:numFmt w:val="bullet"/>
+      <w:lvlText w:val=""/>
+      <w:lvlJc w:val="left"/>
+      <w:pPr>
+        <w:ind w:left="4200" w:hanging="420"/>
+      </w:pPr>
+      <w:rPr>
+        <w:rFonts w:ascii="Wingdings" w:hAnsi="Wingdings" w:hint="default"/>
+      </w:rPr>
+    </w:lvl>
+  </w:abstractNum>
+  <w:abstractNum w:abstractNumId="4">
     <w:nsid w:val="56B93EDF"/>
     <w:multiLevelType w:val="hybridMultilevel"/>
     <w:tmpl w:val="7F9AB55A"/>
@@ -3782,7 +4078,7 @@
       </w:rPr>
     </w:lvl>
   </w:abstractNum>
-  <w:abstractNum w:abstractNumId="4">
+  <w:abstractNum w:abstractNumId="5">
     <w:nsid w:val="61635E4F"/>
     <w:multiLevelType w:val="hybridMultilevel"/>
     <w:tmpl w:val="69D4557A"/>
@@ -3895,7 +4191,7 @@
       </w:rPr>
     </w:lvl>
   </w:abstractNum>
-  <w:abstractNum w:abstractNumId="5">
+  <w:abstractNum w:abstractNumId="6">
     <w:nsid w:val="61B34E61"/>
     <w:multiLevelType w:val="hybridMultilevel"/>
     <w:tmpl w:val="E924AF76"/>
@@ -4008,7 +4304,7 @@
       </w:rPr>
     </w:lvl>
   </w:abstractNum>
-  <w:abstractNum w:abstractNumId="6">
+  <w:abstractNum w:abstractNumId="7">
     <w:nsid w:val="69A656EF"/>
     <w:multiLevelType w:val="hybridMultilevel"/>
     <w:tmpl w:val="D92E3FDC"/>
@@ -4121,7 +4417,7 @@
       </w:rPr>
     </w:lvl>
   </w:abstractNum>
-  <w:abstractNum w:abstractNumId="7">
+  <w:abstractNum w:abstractNumId="8">
     <w:nsid w:val="6D2614E2"/>
     <w:multiLevelType w:val="hybridMultilevel"/>
     <w:tmpl w:val="C8EC7C0A"/>
@@ -4234,7 +4530,7 @@
       </w:rPr>
     </w:lvl>
   </w:abstractNum>
-  <w:abstractNum w:abstractNumId="8">
+  <w:abstractNum w:abstractNumId="9">
     <w:nsid w:val="6D9704C8"/>
     <w:multiLevelType w:val="hybridMultilevel"/>
     <w:tmpl w:val="256AABB2"/>
@@ -4347,7 +4643,96 @@
       </w:rPr>
     </w:lvl>
   </w:abstractNum>
-  <w:abstractNum w:abstractNumId="9">
+  <w:abstractNum w:abstractNumId="10">
+    <w:nsid w:val="6DD43F27"/>
+    <w:multiLevelType w:val="hybridMultilevel"/>
+    <w:tmpl w:val="C7604ACA"/>
+    <w:lvl w:ilvl="0" w:tplc="94947F6C">
+      <w:start w:val="1"/>
+      <w:numFmt w:val="decimal"/>
+      <w:lvlText w:val="%1)"/>
+      <w:lvlJc w:val="left"/>
+      <w:pPr>
+        <w:ind w:left="1080" w:hanging="660"/>
+      </w:pPr>
+      <w:rPr>
+        <w:rFonts w:hint="default"/>
+      </w:rPr>
+    </w:lvl>
+    <w:lvl w:ilvl="1" w:tplc="04090019" w:tentative="1">
+      <w:start w:val="1"/>
+      <w:numFmt w:val="lowerLetter"/>
+      <w:lvlText w:val="%2)"/>
+      <w:lvlJc w:val="left"/>
+      <w:pPr>
+        <w:ind w:left="1260" w:hanging="420"/>
+      </w:pPr>
+    </w:lvl>
+    <w:lvl w:ilvl="2" w:tplc="0409001B" w:tentative="1">
+      <w:start w:val="1"/>
+      <w:numFmt w:val="lowerRoman"/>
+      <w:lvlText w:val="%3."/>
+      <w:lvlJc w:val="right"/>
+      <w:pPr>
+        <w:ind w:left="1680" w:hanging="420"/>
+      </w:pPr>
+    </w:lvl>
+    <w:lvl w:ilvl="3" w:tplc="0409000F" w:tentative="1">
+      <w:start w:val="1"/>
+      <w:numFmt w:val="decimal"/>
+      <w:lvlText w:val="%4."/>
+      <w:lvlJc w:val="left"/>
+      <w:pPr>
+        <w:ind w:left="2100" w:hanging="420"/>
+      </w:pPr>
+    </w:lvl>
+    <w:lvl w:ilvl="4" w:tplc="04090019" w:tentative="1">
+      <w:start w:val="1"/>
+      <w:numFmt w:val="lowerLetter"/>
+      <w:lvlText w:val="%5)"/>
+      <w:lvlJc w:val="left"/>
+      <w:pPr>
+        <w:ind w:left="2520" w:hanging="420"/>
+      </w:pPr>
+    </w:lvl>
+    <w:lvl w:ilvl="5" w:tplc="0409001B" w:tentative="1">
+      <w:start w:val="1"/>
+      <w:numFmt w:val="lowerRoman"/>
+      <w:lvlText w:val="%6."/>
+      <w:lvlJc w:val="right"/>
+      <w:pPr>
+        <w:ind w:left="2940" w:hanging="420"/>
+      </w:pPr>
+    </w:lvl>
+    <w:lvl w:ilvl="6" w:tplc="0409000F" w:tentative="1">
+      <w:start w:val="1"/>
+      <w:numFmt w:val="decimal"/>
+      <w:lvlText w:val="%7."/>
+      <w:lvlJc w:val="left"/>
+      <w:pPr>
+        <w:ind w:left="3360" w:hanging="420"/>
+      </w:pPr>
+    </w:lvl>
+    <w:lvl w:ilvl="7" w:tplc="04090019" w:tentative="1">
+      <w:start w:val="1"/>
+      <w:numFmt w:val="lowerLetter"/>
+      <w:lvlText w:val="%8)"/>
+      <w:lvlJc w:val="left"/>
+      <w:pPr>
+        <w:ind w:left="3780" w:hanging="420"/>
+      </w:pPr>
+    </w:lvl>
+    <w:lvl w:ilvl="8" w:tplc="0409001B" w:tentative="1">
+      <w:start w:val="1"/>
+      <w:numFmt w:val="lowerRoman"/>
+      <w:lvlText w:val="%9."/>
+      <w:lvlJc w:val="right"/>
+      <w:pPr>
+        <w:ind w:left="4200" w:hanging="420"/>
+      </w:pPr>
+    </w:lvl>
+  </w:abstractNum>
+  <w:abstractNum w:abstractNumId="11">
     <w:nsid w:val="74C576C9"/>
     <w:multiLevelType w:val="hybridMultilevel"/>
     <w:tmpl w:val="A6E420C4"/>
@@ -4460,7 +4845,7 @@
       </w:rPr>
     </w:lvl>
   </w:abstractNum>
-  <w:abstractNum w:abstractNumId="10">
+  <w:abstractNum w:abstractNumId="12">
     <w:nsid w:val="79463D20"/>
     <w:multiLevelType w:val="multilevel"/>
     <w:tmpl w:val="8B1E61B2"/>
@@ -4581,7 +4966,7 @@
       </w:pPr>
     </w:lvl>
   </w:abstractNum>
-  <w:abstractNum w:abstractNumId="11">
+  <w:abstractNum w:abstractNumId="13">
     <w:nsid w:val="799474A6"/>
     <w:multiLevelType w:val="hybridMultilevel"/>
     <w:tmpl w:val="B0C63200"/>
@@ -4694,8 +5079,121 @@
       </w:rPr>
     </w:lvl>
   </w:abstractNum>
+  <w:abstractNum w:abstractNumId="14">
+    <w:nsid w:val="7E4E409B"/>
+    <w:multiLevelType w:val="hybridMultilevel"/>
+    <w:tmpl w:val="5E46FF40"/>
+    <w:lvl w:ilvl="0" w:tplc="04090001">
+      <w:start w:val="1"/>
+      <w:numFmt w:val="bullet"/>
+      <w:lvlText w:val=""/>
+      <w:lvlJc w:val="left"/>
+      <w:pPr>
+        <w:ind w:left="840" w:hanging="420"/>
+      </w:pPr>
+      <w:rPr>
+        <w:rFonts w:ascii="Wingdings" w:hAnsi="Wingdings" w:hint="default"/>
+      </w:rPr>
+    </w:lvl>
+    <w:lvl w:ilvl="1" w:tplc="04090003" w:tentative="1">
+      <w:start w:val="1"/>
+      <w:numFmt w:val="bullet"/>
+      <w:lvlText w:val=""/>
+      <w:lvlJc w:val="left"/>
+      <w:pPr>
+        <w:ind w:left="1260" w:hanging="420"/>
+      </w:pPr>
+      <w:rPr>
+        <w:rFonts w:ascii="Wingdings" w:hAnsi="Wingdings" w:hint="default"/>
+      </w:rPr>
+    </w:lvl>
+    <w:lvl w:ilvl="2" w:tplc="04090005" w:tentative="1">
+      <w:start w:val="1"/>
+      <w:numFmt w:val="bullet"/>
+      <w:lvlText w:val=""/>
+      <w:lvlJc w:val="left"/>
+      <w:pPr>
+        <w:ind w:left="1680" w:hanging="420"/>
+      </w:pPr>
+      <w:rPr>
+        <w:rFonts w:ascii="Wingdings" w:hAnsi="Wingdings" w:hint="default"/>
+      </w:rPr>
+    </w:lvl>
+    <w:lvl w:ilvl="3" w:tplc="04090001" w:tentative="1">
+      <w:start w:val="1"/>
+      <w:numFmt w:val="bullet"/>
+      <w:lvlText w:val=""/>
+      <w:lvlJc w:val="left"/>
+      <w:pPr>
+        <w:ind w:left="2100" w:hanging="420"/>
+      </w:pPr>
+      <w:rPr>
+        <w:rFonts w:ascii="Wingdings" w:hAnsi="Wingdings" w:hint="default"/>
+      </w:rPr>
+    </w:lvl>
+    <w:lvl w:ilvl="4" w:tplc="04090003" w:tentative="1">
+      <w:start w:val="1"/>
+      <w:numFmt w:val="bullet"/>
+      <w:lvlText w:val=""/>
+      <w:lvlJc w:val="left"/>
+      <w:pPr>
+        <w:ind w:left="2520" w:hanging="420"/>
+      </w:pPr>
+      <w:rPr>
+        <w:rFonts w:ascii="Wingdings" w:hAnsi="Wingdings" w:hint="default"/>
+      </w:rPr>
+    </w:lvl>
+    <w:lvl w:ilvl="5" w:tplc="04090005" w:tentative="1">
+      <w:start w:val="1"/>
+      <w:numFmt w:val="bullet"/>
+      <w:lvlText w:val=""/>
+      <w:lvlJc w:val="left"/>
+      <w:pPr>
+        <w:ind w:left="2940" w:hanging="420"/>
+      </w:pPr>
+      <w:rPr>
+        <w:rFonts w:ascii="Wingdings" w:hAnsi="Wingdings" w:hint="default"/>
+      </w:rPr>
+    </w:lvl>
+    <w:lvl w:ilvl="6" w:tplc="04090001" w:tentative="1">
+      <w:start w:val="1"/>
+      <w:numFmt w:val="bullet"/>
+      <w:lvlText w:val=""/>
+      <w:lvlJc w:val="left"/>
+      <w:pPr>
+        <w:ind w:left="3360" w:hanging="420"/>
+      </w:pPr>
+      <w:rPr>
+        <w:rFonts w:ascii="Wingdings" w:hAnsi="Wingdings" w:hint="default"/>
+      </w:rPr>
+    </w:lvl>
+    <w:lvl w:ilvl="7" w:tplc="04090003" w:tentative="1">
+      <w:start w:val="1"/>
+      <w:numFmt w:val="bullet"/>
+      <w:lvlText w:val=""/>
+      <w:lvlJc w:val="left"/>
+      <w:pPr>
+        <w:ind w:left="3780" w:hanging="420"/>
+      </w:pPr>
+      <w:rPr>
+        <w:rFonts w:ascii="Wingdings" w:hAnsi="Wingdings" w:hint="default"/>
+      </w:rPr>
+    </w:lvl>
+    <w:lvl w:ilvl="8" w:tplc="04090005" w:tentative="1">
+      <w:start w:val="1"/>
+      <w:numFmt w:val="bullet"/>
+      <w:lvlText w:val=""/>
+      <w:lvlJc w:val="left"/>
+      <w:pPr>
+        <w:ind w:left="4200" w:hanging="420"/>
+      </w:pPr>
+      <w:rPr>
+        <w:rFonts w:ascii="Wingdings" w:hAnsi="Wingdings" w:hint="default"/>
+      </w:rPr>
+    </w:lvl>
+  </w:abstractNum>
   <w:num w:numId="1">
-    <w:abstractNumId w:val="10"/>
+    <w:abstractNumId w:val="12"/>
     <w:lvlOverride w:ilvl="0">
       <w:startOverride w:val="1"/>
     </w:lvlOverride>
@@ -4725,37 +5223,37 @@
     </w:lvlOverride>
   </w:num>
   <w:num w:numId="2">
-    <w:abstractNumId w:val="6"/>
+    <w:abstractNumId w:val="7"/>
   </w:num>
   <w:num w:numId="3">
     <w:abstractNumId w:val="0"/>
   </w:num>
   <w:num w:numId="4">
-    <w:abstractNumId w:val="4"/>
+    <w:abstractNumId w:val="5"/>
   </w:num>
   <w:num w:numId="5">
-    <w:abstractNumId w:val="11"/>
+    <w:abstractNumId w:val="13"/>
   </w:num>
   <w:num w:numId="6">
-    <w:abstractNumId w:val="8"/>
+    <w:abstractNumId w:val="9"/>
   </w:num>
   <w:num w:numId="7">
-    <w:abstractNumId w:val="9"/>
+    <w:abstractNumId w:val="11"/>
   </w:num>
   <w:num w:numId="8">
     <w:abstractNumId w:val="1"/>
   </w:num>
   <w:num w:numId="9">
-    <w:abstractNumId w:val="5"/>
+    <w:abstractNumId w:val="6"/>
   </w:num>
   <w:num w:numId="10">
-    <w:abstractNumId w:val="7"/>
+    <w:abstractNumId w:val="8"/>
   </w:num>
   <w:num w:numId="11">
-    <w:abstractNumId w:val="3"/>
+    <w:abstractNumId w:val="4"/>
   </w:num>
   <w:num w:numId="12">
-    <w:abstractNumId w:val="10"/>
+    <w:abstractNumId w:val="12"/>
     <w:lvlOverride w:ilvl="0">
       <w:startOverride w:val="1"/>
     </w:lvlOverride>
@@ -4785,7 +5283,7 @@
     </w:lvlOverride>
   </w:num>
   <w:num w:numId="13">
-    <w:abstractNumId w:val="10"/>
+    <w:abstractNumId w:val="12"/>
     <w:lvlOverride w:ilvl="0">
       <w:startOverride w:val="1"/>
     </w:lvlOverride>
@@ -4818,7 +5316,7 @@
     <w:abstractNumId w:val="2"/>
   </w:num>
   <w:num w:numId="15">
-    <w:abstractNumId w:val="10"/>
+    <w:abstractNumId w:val="12"/>
     <w:lvlOverride w:ilvl="0">
       <w:startOverride w:val="1"/>
     </w:lvlOverride>
@@ -4846,6 +5344,15 @@
     <w:lvlOverride w:ilvl="8">
       <w:startOverride w:val="1"/>
     </w:lvlOverride>
+  </w:num>
+  <w:num w:numId="16">
+    <w:abstractNumId w:val="14"/>
+  </w:num>
+  <w:num w:numId="17">
+    <w:abstractNumId w:val="10"/>
+  </w:num>
+  <w:num w:numId="18">
+    <w:abstractNumId w:val="3"/>
   </w:num>
   <w:numIdMacAtCleanup w:val="12"/>
 </w:numbering>
@@ -6775,7 +7282,7 @@
 </file>
 
 <file path=customXml/itemProps1.xml><?xml version="1.0" encoding="utf-8"?>
-<ds:datastoreItem xmlns:ds="http://schemas.openxmlformats.org/officeDocument/2006/customXml" ds:itemID="{48063DB4-545D-4E1A-9E62-F986F0F6F47E}">
+<ds:datastoreItem xmlns:ds="http://schemas.openxmlformats.org/officeDocument/2006/customXml" ds:itemID="{C9CE4B59-E0E5-4476-BA05-00A53AB3BDCE}">
   <ds:schemaRefs>
     <ds:schemaRef ds:uri="http://schemas.openxmlformats.org/officeDocument/2006/bibliography"/>
   </ds:schemaRefs>

</xml_diff>